<commit_message>
add eval.py and jieba
</commit_message>
<xml_diff>
--- a/data/eval_gt.docx
+++ b/data/eval_gt.docx
@@ -188,7 +188,16 @@
           <w:rFonts w:ascii="宋体" w:hAnsi="宋体"/>
           <w:sz w:val="24"/>
         </w:rPr>
-        <w:t>)路；白天也少人走，夜晚更(geng</w:t>
+        <w:t>)路；白天也少人走</w:t>
+      </w:r>
+      <w:bookmarkStart w:id="1" w:name="_GoBack"/>
+      <w:bookmarkEnd w:id="1"/>
+      <w:r>
+        <w:rPr>
+          <w:rFonts w:ascii="宋体" w:hAnsi="宋体"/>
+          <w:sz w:val="24"/>
+        </w:rPr>
+        <w:t>，夜晚更(geng</w:t>
       </w:r>
       <w:r>
         <w:rPr>
@@ -704,7 +713,23 @@
           <w:rFonts w:ascii="宋体" w:hAnsi="宋体"/>
           <w:sz w:val="24"/>
         </w:rPr>
-        <w:t>)的(de)，有羞涩地(de)打着(zh</w:t>
+        <w:t>)的(de)，有</w:t>
+      </w:r>
+      <w:bookmarkStart w:id="0" w:name="OLE_LINK1"/>
+      <w:r>
+        <w:rPr>
+          <w:rFonts w:ascii="宋体" w:hAnsi="宋体"/>
+          <w:sz w:val="24"/>
+        </w:rPr>
+        <w:t>羞涩地</w:t>
+      </w:r>
+      <w:bookmarkEnd w:id="0"/>
+      <w:r>
+        <w:rPr>
+          <w:rFonts w:ascii="宋体" w:hAnsi="宋体"/>
+          <w:sz w:val="24"/>
+        </w:rPr>
+        <w:t>(de)打着(zh</w:t>
       </w:r>
       <w:r>
         <w:rPr>
@@ -938,16 +963,7 @@
           <w:rFonts w:ascii="宋体" w:hAnsi="宋体"/>
           <w:sz w:val="24"/>
         </w:rPr>
-        <w:t>于是妖童媛(yuan4)女，荡舟心许；鷁首徐回，兼传(c</w:t>
-      </w:r>
-      <w:bookmarkStart w:id="0" w:name="_GoBack"/>
-      <w:bookmarkEnd w:id="0"/>
-      <w:r>
-        <w:rPr>
-          <w:rFonts w:ascii="宋体" w:hAnsi="宋体"/>
-          <w:sz w:val="24"/>
-        </w:rPr>
-        <w:t>huan2)羽杯；棹将(jiang1)移而藻挂，船欲动而萍开。尔其纤(qian4)腰束素，迁延顾步；夏始春余，叶嫩花初，恐沾裳而浅(qian3)笑，畏倾船而敛裾。</w:t>
+        <w:t>于是妖童媛(yuan4)女，荡舟心许；鷁首徐回，兼传(chuan2)羽杯；棹将(jiang1)移而藻挂，船欲动而萍开。尔其纤(qian4)腰束素，迁延顾步；夏始春余，叶嫩花初，恐沾裳而浅(qian3)笑，畏倾船而敛裾。</w:t>
       </w:r>
     </w:p>
     <w:p>

</xml_diff>